<commit_message>
Update README with installation
</commit_message>
<xml_diff>
--- a/inst/examples/simple.docx
+++ b/inst/examples/simple.docx
@@ -253,7 +253,10 @@
     </w:p>
     <w:p>
       <w:r>
-        <w:t xml:space="preserve">This is a link to </w:t>
+        <w:t xml:space="preserve">This is </w:t>
+      </w:r>
+      <w:r>
+        <w:t xml:space="preserve">a link to </w:t>
       </w:r>
       <w:hyperlink r:id="rId5" w:history="1">
         <w:r>
@@ -283,21 +286,55 @@
     </w:p>
     <w:p>
       <w:r>
-        <w:t>And we also can link to</w:t>
-      </w:r>
-      <w:r>
-        <w:t xml:space="preserve"> </w:t>
-      </w:r>
-      <w:hyperlink r:id="rId6" w:history="1">
-        <w:r>
-          <w:rPr>
-            <w:rStyle w:val="Hyperlink"/>
-          </w:rPr>
-          <w:t>an internal GOV.UK page</w:t>
-        </w:r>
-      </w:hyperlink>
-      <w:r>
-        <w:t>.</w:t>
+        <w:t>And here’s an image.</w:t>
+      </w:r>
+    </w:p>
+    <w:p>
+      <w:r>
+        <w:rPr>
+          <w:noProof/>
+        </w:rPr>
+        <w:drawing>
+          <wp:inline distT="0" distB="0" distL="0" distR="0" wp14:anchorId="06DB87EC" wp14:editId="266B80E7">
+            <wp:extent cx="5731510" cy="4321810"/>
+            <wp:effectExtent l="0" t="0" r="2540" b="2540"/>
+            <wp:docPr id="1" name="Picture 1" descr="A picture containing sketch, drawing, line art, white&#10;&#10;Description automatically generated"/>
+            <wp:cNvGraphicFramePr>
+              <a:graphicFrameLocks xmlns:a="http://schemas.openxmlformats.org/drawingml/2006/main" noChangeAspect="1"/>
+            </wp:cNvGraphicFramePr>
+            <a:graphic xmlns:a="http://schemas.openxmlformats.org/drawingml/2006/main">
+              <a:graphicData uri="http://schemas.openxmlformats.org/drawingml/2006/picture">
+                <pic:pic xmlns:pic="http://schemas.openxmlformats.org/drawingml/2006/picture">
+                  <pic:nvPicPr>
+                    <pic:cNvPr id="1" name="Picture 1" descr="A picture containing sketch, drawing, line art, white&#10;&#10;Description automatically generated"/>
+                    <pic:cNvPicPr/>
+                  </pic:nvPicPr>
+                  <pic:blipFill>
+                    <a:blip r:embed="rId6">
+                      <a:extLst>
+                        <a:ext uri="{28A0092B-C50C-407E-A947-70E740481C1C}">
+                          <a14:useLocalDpi xmlns:a14="http://schemas.microsoft.com/office/drawing/2010/main" val="0"/>
+                        </a:ext>
+                      </a:extLst>
+                    </a:blip>
+                    <a:stretch>
+                      <a:fillRect/>
+                    </a:stretch>
+                  </pic:blipFill>
+                  <pic:spPr>
+                    <a:xfrm>
+                      <a:off x="0" y="0"/>
+                      <a:ext cx="5731510" cy="4321810"/>
+                    </a:xfrm>
+                    <a:prstGeom prst="rect">
+                      <a:avLst/>
+                    </a:prstGeom>
+                  </pic:spPr>
+                </pic:pic>
+              </a:graphicData>
+            </a:graphic>
+          </wp:inline>
+        </w:drawing>
       </w:r>
     </w:p>
     <w:sectPr>

</xml_diff>